<commit_message>
Little change in instruction
</commit_message>
<xml_diff>
--- a/src/socialVis/Tomcat/SocialVis deploy instruction.docx
+++ b/src/socialVis/Tomcat/SocialVis deploy instruction.docx
@@ -3,24 +3,14 @@
 <w:document xmlns:wpc="http://schemas.microsoft.com/office/word/2010/wordprocessingCanvas" xmlns:mc="http://schemas.openxmlformats.org/markup-compatibility/2006" xmlns:o="urn:schemas-microsoft-com:office:office" xmlns:r="http://schemas.openxmlformats.org/officeDocument/2006/relationships" xmlns:m="http://schemas.openxmlformats.org/officeDocument/2006/math" xmlns:v="urn:schemas-microsoft-com:vml" xmlns:wp14="http://schemas.microsoft.com/office/word/2010/wordprocessingDrawing" xmlns:wp="http://schemas.openxmlformats.org/drawingml/2006/wordprocessingDrawing" xmlns:w10="urn:schemas-microsoft-com:office:word" xmlns:w="http://schemas.openxmlformats.org/wordprocessingml/2006/main" xmlns:w14="http://schemas.microsoft.com/office/word/2010/wordml" xmlns:w15="http://schemas.microsoft.com/office/word/2012/wordml" xmlns:wpg="http://schemas.microsoft.com/office/word/2010/wordprocessingGroup" xmlns:wpi="http://schemas.microsoft.com/office/word/2010/wordprocessingInk" xmlns:wne="http://schemas.microsoft.com/office/word/2006/wordml" xmlns:wps="http://schemas.microsoft.com/office/word/2010/wordprocessingShape" mc:Ignorable="w14 w15 wp14">
   <w:body>
     <w:p>
-      <w:pPr>
+      <w:r>
         <w:rPr>
           <w:rFonts w:hint="eastAsia"/>
         </w:rPr>
-      </w:pPr>
-      <w:r>
-        <w:rPr>
-          <w:rFonts w:hint="eastAsia"/>
-        </w:rPr>
         <w:t>If you only need to compile queryServlet.java</w:t>
       </w:r>
     </w:p>
     <w:p>
-      <w:pPr>
-        <w:rPr>
-          <w:rFonts w:hint="eastAsia"/>
-        </w:rPr>
-      </w:pPr>
       <w:r>
         <w:rPr>
           <w:noProof/>
@@ -75,10 +65,7 @@
         </w:drawing>
       </w:r>
     </w:p>
-    <w:p>
-      <w:bookmarkStart w:id="0" w:name="_GoBack"/>
-      <w:bookmarkEnd w:id="0"/>
-    </w:p>
+    <w:p/>
     <w:p/>
     <w:p>
       <w:r>
@@ -131,6 +118,7 @@
           <w:szCs w:val="21"/>
         </w:rPr>
       </w:pPr>
+      <w:proofErr w:type="gramStart"/>
       <w:r>
         <w:rPr>
           <w:rFonts w:ascii="Courier New" w:eastAsia="宋体" w:hAnsi="Courier New" w:cs="Courier New"/>
@@ -138,7 +126,17 @@
           <w:kern w:val="0"/>
           <w:szCs w:val="21"/>
         </w:rPr>
-        <w:t>java -version</w:t>
+        <w:t>java</w:t>
+      </w:r>
+      <w:proofErr w:type="gramEnd"/>
+      <w:r>
+        <w:rPr>
+          <w:rFonts w:ascii="Courier New" w:eastAsia="宋体" w:hAnsi="Courier New" w:cs="Courier New"/>
+          <w:color w:val="333333"/>
+          <w:kern w:val="0"/>
+          <w:szCs w:val="21"/>
+        </w:rPr>
+        <w:t xml:space="preserve"> -version</w:t>
       </w:r>
     </w:p>
     <w:p>
@@ -235,6 +233,7 @@
       </w:r>
     </w:p>
     <w:p>
+      <w:proofErr w:type="gramStart"/>
       <w:r>
         <w:t>c</w:t>
       </w:r>
@@ -244,13 +243,27 @@
         </w:rPr>
         <w:t>d</w:t>
       </w:r>
+      <w:proofErr w:type="gramEnd"/>
       <w:r>
         <w:t xml:space="preserve"> &lt;path to download folder&gt;</w:t>
       </w:r>
     </w:p>
     <w:p>
-      <w:r>
-        <w:t>tar -xzvf apache-tomcat-8.0.20.tar.gz</w:t>
+      <w:proofErr w:type="gramStart"/>
+      <w:r>
+        <w:t>tar</w:t>
+      </w:r>
+      <w:proofErr w:type="gramEnd"/>
+      <w:r>
+        <w:t xml:space="preserve"> -</w:t>
+      </w:r>
+      <w:proofErr w:type="spellStart"/>
+      <w:r>
+        <w:t>xzvf</w:t>
+      </w:r>
+      <w:proofErr w:type="spellEnd"/>
+      <w:r>
+        <w:t xml:space="preserve"> apache-tomcat-8.0.20.tar.gz</w:t>
       </w:r>
     </w:p>
     <w:p/>
@@ -263,13 +276,31 @@
       </w:r>
     </w:p>
     <w:p>
-      <w:r>
-        <w:t>export JAVA_HOME=&lt;path to jdk&gt;</w:t>
-      </w:r>
-    </w:p>
-    <w:p>
-      <w:r>
-        <w:t>export CATALINA_HOME=&lt;path to tomcat&gt;</w:t>
+      <w:proofErr w:type="gramStart"/>
+      <w:r>
+        <w:t>export</w:t>
+      </w:r>
+      <w:proofErr w:type="gramEnd"/>
+      <w:r>
+        <w:t xml:space="preserve"> JAVA_HOME=&lt;path to </w:t>
+      </w:r>
+      <w:proofErr w:type="spellStart"/>
+      <w:r>
+        <w:t>jdk</w:t>
+      </w:r>
+      <w:proofErr w:type="spellEnd"/>
+      <w:r>
+        <w:t>&gt;</w:t>
+      </w:r>
+    </w:p>
+    <w:p>
+      <w:proofErr w:type="gramStart"/>
+      <w:r>
+        <w:t>export</w:t>
+      </w:r>
+      <w:proofErr w:type="gramEnd"/>
+      <w:r>
+        <w:t xml:space="preserve"> CATALINA_HOME=&lt;path to tomcat&gt;</w:t>
       </w:r>
     </w:p>
     <w:p/>
@@ -334,7 +365,7 @@
             <v:path o:extrusionok="f" gradientshapeok="t" o:connecttype="rect"/>
             <o:lock v:ext="edit" aspectratio="t"/>
           </v:shapetype>
-          <v:shape id="_x0000_i1025" type="#_x0000_t75" style="width:415pt;height:208.55pt">
+          <v:shape id="_x0000_i1025" type="#_x0000_t75" style="width:414.75pt;height:208.5pt">
             <v:imagedata r:id="rId8" o:title="1"/>
           </v:shape>
         </w:pict>
@@ -351,13 +382,26 @@
     </w:p>
     <w:p>
       <w:r>
-        <w:t>Copy the folder of “query</w:t>
+        <w:t>Copy the folder of “</w:t>
+      </w:r>
+      <w:proofErr w:type="spellStart"/>
+      <w:r>
+        <w:t>query</w:t>
       </w:r>
       <w:r>
         <w:t>Elastic</w:t>
       </w:r>
-      <w:r>
-        <w:t xml:space="preserve">” from Github </w:t>
+      <w:proofErr w:type="spellEnd"/>
+      <w:r>
+        <w:t xml:space="preserve">” from </w:t>
+      </w:r>
+      <w:proofErr w:type="spellStart"/>
+      <w:r>
+        <w:t>Github</w:t>
+      </w:r>
+      <w:proofErr w:type="spellEnd"/>
+      <w:r>
+        <w:t xml:space="preserve"> </w:t>
       </w:r>
     </w:p>
     <w:p>
@@ -373,7 +417,7 @@
     <w:p>
       <w:r>
         <w:pict>
-          <v:shape id="_x0000_i1026" type="#_x0000_t75" style="width:415pt;height:153.5pt">
+          <v:shape id="_x0000_i1026" type="#_x0000_t75" style="width:415.5pt;height:153.75pt">
             <v:imagedata r:id="rId10" o:title="1"/>
           </v:shape>
         </w:pict>
@@ -381,29 +425,63 @@
     </w:p>
     <w:p>
       <w:r>
-        <w:t>Put the folder under tomcat/bin/webapps</w:t>
-      </w:r>
-    </w:p>
-    <w:p>
-      <w:r>
-        <w:t>Open terminal add cd to tomcat/bin/webapps/queryElastic/WEB-INF/classes</w:t>
-      </w:r>
-    </w:p>
-    <w:p>
-      <w:r>
-        <w:t>Type in java –cp</w:t>
-      </w:r>
+        <w:t xml:space="preserve">Put the folder under tomcat </w:t>
+      </w:r>
+      <w:r>
+        <w:t>/</w:t>
+      </w:r>
+      <w:proofErr w:type="spellStart"/>
+      <w:r>
+        <w:t>webapps</w:t>
+      </w:r>
+      <w:proofErr w:type="spellEnd"/>
+    </w:p>
+    <w:p>
+      <w:r>
+        <w:t>Open terminal add cd to tomcat/bin/</w:t>
+      </w:r>
+      <w:proofErr w:type="spellStart"/>
+      <w:r>
+        <w:t>webapps</w:t>
+      </w:r>
+      <w:proofErr w:type="spellEnd"/>
+      <w:r>
+        <w:t>/</w:t>
+      </w:r>
+      <w:proofErr w:type="spellStart"/>
+      <w:r>
+        <w:t>queryElastic</w:t>
+      </w:r>
+      <w:proofErr w:type="spellEnd"/>
+      <w:r>
+        <w:t>/WEB-INF/classes</w:t>
+      </w:r>
+    </w:p>
+    <w:p>
+      <w:r>
+        <w:t>Type in java –</w:t>
+      </w:r>
+      <w:proofErr w:type="spellStart"/>
+      <w:r>
+        <w:t>cp</w:t>
+      </w:r>
+      <w:proofErr w:type="spellEnd"/>
       <w:r>
         <w:t xml:space="preserve"> ‘</w:t>
       </w:r>
-      <w:r>
-        <w:t>../lib/*’ queryServlet.java</w:t>
+      <w:proofErr w:type="gramStart"/>
+      <w:r>
+        <w:t>..</w:t>
+      </w:r>
+      <w:proofErr w:type="gramEnd"/>
+      <w:r>
+        <w:t>/lib/*’ queryServlet.java</w:t>
       </w:r>
     </w:p>
     <w:p>
       <w:r>
         <w:pict>
-          <v:shape id="_x0000_i1027" type="#_x0000_t75" style="width:415pt;height:25.15pt">
+          <v:shape id="_x0000_i1027" type="#_x0000_t75" style="width:414.75pt;height:25.5pt">
             <v:imagedata r:id="rId11" o:title="1"/>
           </v:shape>
         </w:pict>
@@ -421,7 +499,7 @@
       </w:r>
       <w:r>
         <w:pict>
-          <v:shape id="_x0000_i1028" type="#_x0000_t75" style="width:415pt;height:105.3pt">
+          <v:shape id="_x0000_i1028" type="#_x0000_t75" style="width:414.75pt;height:105pt">
             <v:imagedata r:id="rId12" o:title="2"/>
           </v:shape>
         </w:pict>
@@ -437,11 +515,18 @@
     <w:p>
       <w:r>
         <w:lastRenderedPageBreak/>
+        <w:t>Run the following lines in terminal.</w:t>
+      </w:r>
+    </w:p>
+    <w:p>
+      <w:r>
         <w:t>$CATALINA_HOME/bin/shutdown</w:t>
       </w:r>
       <w:r>
         <w:t>.sh</w:t>
       </w:r>
+      <w:bookmarkStart w:id="0" w:name="_GoBack"/>
+      <w:bookmarkEnd w:id="0"/>
     </w:p>
     <w:p>
       <w:r>
@@ -481,8 +566,13 @@
       </w:r>
     </w:p>
     <w:p>
-      <w:r>
-        <w:t>MaxNode: 50</w:t>
+      <w:proofErr w:type="spellStart"/>
+      <w:r>
+        <w:t>MaxNode</w:t>
+      </w:r>
+      <w:proofErr w:type="spellEnd"/>
+      <w:r>
+        <w:t>: 50</w:t>
       </w:r>
     </w:p>
     <w:p>
@@ -498,14 +588,26 @@
     </w:p>
     <w:p>
       <w:r>
-        <w:t>Then visualization will show.</w:t>
+        <w:t>Then visualization will</w:t>
+      </w:r>
+      <w:r>
+        <w:t xml:space="preserve"> be</w:t>
+      </w:r>
+      <w:r>
+        <w:t xml:space="preserve"> show</w:t>
+      </w:r>
+      <w:r>
+        <w:t>n</w:t>
+      </w:r>
+      <w:r>
+        <w:t>.</w:t>
       </w:r>
     </w:p>
     <w:p/>
     <w:p>
       <w:r>
         <w:pict>
-          <v:shape id="_x0000_i1029" type="#_x0000_t75" style="width:415pt;height:201.05pt">
+          <v:shape id="_x0000_i1029" type="#_x0000_t75" style="width:415.5pt;height:201pt">
             <v:imagedata r:id="rId14" o:title="1"/>
           </v:shape>
         </w:pict>

</xml_diff>